<commit_message>
Question numbers are added
</commit_message>
<xml_diff>
--- a/Lab3BWord/Lab3A.docx
+++ b/Lab3BWord/Lab3A.docx
@@ -16,7 +16,24 @@
           <w:bCs/>
           <w:lang w:val="en-US"/>
         </w:rPr>
-        <w:t>List:-</w:t>
+        <w:t>Question:-1</w:t>
+      </w:r>
+    </w:p>
+    <w:p>
+      <w:pPr>
+        <w:rPr>
+          <w:b/>
+          <w:bCs/>
+          <w:lang w:val="en-US"/>
+        </w:rPr>
+      </w:pPr>
+      <w:r>
+        <w:rPr>
+          <w:b/>
+          <w:bCs/>
+          <w:lang w:val="en-US"/>
+        </w:rPr>
+        <w:t>List:</w:t>
       </w:r>
     </w:p>
     <w:p>
@@ -87,9 +104,9 @@
           <w:lang w:val="en-US"/>
         </w:rPr>
         <w:drawing>
-          <wp:inline distT="0" distB="0" distL="0" distR="0" wp14:anchorId="544D4B27" wp14:editId="145E480E">
-            <wp:extent cx="5731510" cy="6247765"/>
-            <wp:effectExtent l="0" t="0" r="2540" b="635"/>
+          <wp:inline distT="0" distB="0" distL="0" distR="0" wp14:anchorId="544D4B27" wp14:editId="77BAEC51">
+            <wp:extent cx="5731510" cy="4312920"/>
+            <wp:effectExtent l="0" t="0" r="2540" b="0"/>
             <wp:docPr id="1572237074" name="Picture 1" descr="A screenshot of a computer program&#10;&#10;Description automatically generated"/>
             <wp:cNvGraphicFramePr>
               <a:graphicFrameLocks xmlns:a="http://schemas.openxmlformats.org/drawingml/2006/main" noChangeAspect="1"/>
@@ -110,7 +127,7 @@
                   <pic:spPr>
                     <a:xfrm>
                       <a:off x="0" y="0"/>
-                      <a:ext cx="5731510" cy="6247765"/>
+                      <a:ext cx="5731510" cy="4312920"/>
                     </a:xfrm>
                     <a:prstGeom prst="rect">
                       <a:avLst/>
@@ -172,9 +189,9 @@
         <w:rPr>
           <w:b/>
           <w:bCs/>
-          <w:lang w:val="en-US"/>
-        </w:rPr>
-        <w:lastRenderedPageBreak/>
+          <w:noProof/>
+          <w:lang w:val="en-US"/>
+        </w:rPr>
         <w:drawing>
           <wp:inline distT="0" distB="0" distL="0" distR="0" wp14:anchorId="25269B32" wp14:editId="257C80DF">
             <wp:extent cx="5731510" cy="1445895"/>
@@ -220,6 +237,51 @@
           <w:lang w:val="en-US"/>
         </w:rPr>
       </w:pPr>
+    </w:p>
+    <w:p>
+      <w:pPr>
+        <w:rPr>
+          <w:b/>
+          <w:bCs/>
+          <w:lang w:val="en-US"/>
+        </w:rPr>
+      </w:pPr>
+    </w:p>
+    <w:p>
+      <w:pPr>
+        <w:rPr>
+          <w:b/>
+          <w:bCs/>
+          <w:lang w:val="en-US"/>
+        </w:rPr>
+      </w:pPr>
+    </w:p>
+    <w:p>
+      <w:pPr>
+        <w:rPr>
+          <w:b/>
+          <w:bCs/>
+          <w:lang w:val="en-US"/>
+        </w:rPr>
+      </w:pPr>
+      <w:r>
+        <w:rPr>
+          <w:b/>
+          <w:bCs/>
+          <w:lang w:val="en-US"/>
+        </w:rPr>
+        <w:lastRenderedPageBreak/>
+        <w:t>Question:2</w:t>
+      </w:r>
+    </w:p>
+    <w:p>
+      <w:pPr>
+        <w:rPr>
+          <w:b/>
+          <w:bCs/>
+          <w:lang w:val="en-US"/>
+        </w:rPr>
+      </w:pPr>
       <w:r>
         <w:rPr>
           <w:b/>
@@ -269,6 +331,7 @@
         <w:rPr>
           <w:b/>
           <w:bCs/>
+          <w:noProof/>
           <w:lang w:val="en-US"/>
         </w:rPr>
         <w:drawing>
@@ -320,6 +383,7 @@
         <w:rPr>
           <w:b/>
           <w:bCs/>
+          <w:noProof/>
           <w:lang w:val="en-US"/>
         </w:rPr>
         <w:drawing>
@@ -430,6 +494,485 @@
           <w:lang w:val="en-US"/>
         </w:rPr>
       </w:pPr>
+    </w:p>
+    <w:p>
+      <w:pPr>
+        <w:rPr>
+          <w:b/>
+          <w:bCs/>
+          <w:lang w:val="en-US"/>
+        </w:rPr>
+      </w:pPr>
+    </w:p>
+    <w:p>
+      <w:pPr>
+        <w:pStyle w:val="ListParagraph"/>
+        <w:rPr>
+          <w:b/>
+          <w:bCs/>
+          <w:lang w:val="en-US"/>
+        </w:rPr>
+      </w:pPr>
+      <w:r>
+        <w:rPr>
+          <w:b/>
+          <w:bCs/>
+          <w:lang w:val="en-US"/>
+        </w:rPr>
+        <w:lastRenderedPageBreak/>
+        <w:t>Question:3</w:t>
+      </w:r>
+    </w:p>
+    <w:p>
+      <w:pPr>
+        <w:pStyle w:val="ListParagraph"/>
+        <w:rPr>
+          <w:b/>
+          <w:bCs/>
+          <w:lang w:val="en-US"/>
+        </w:rPr>
+      </w:pPr>
+    </w:p>
+    <w:p>
+      <w:pPr>
+        <w:pStyle w:val="ListParagraph"/>
+        <w:rPr>
+          <w:b/>
+          <w:bCs/>
+          <w:lang w:val="en-US"/>
+        </w:rPr>
+      </w:pPr>
+      <w:r>
+        <w:rPr>
+          <w:b/>
+          <w:bCs/>
+          <w:lang w:val="en-US"/>
+        </w:rPr>
+        <w:t>While loops:-</w:t>
+      </w:r>
+    </w:p>
+    <w:p>
+      <w:pPr>
+        <w:pStyle w:val="ListParagraph"/>
+        <w:rPr>
+          <w:lang w:val="en-US"/>
+        </w:rPr>
+      </w:pPr>
+      <w:r>
+        <w:rPr>
+          <w:b/>
+          <w:bCs/>
+          <w:lang w:val="en-US"/>
+        </w:rPr>
+        <w:t>When to use:-</w:t>
+      </w:r>
+      <w:r>
+        <w:rPr>
+          <w:lang w:val="en-US"/>
+        </w:rPr>
+        <w:t>If we don’t know how many iteration we need to do to get required solution</w:t>
+      </w:r>
+    </w:p>
+    <w:p>
+      <w:pPr>
+        <w:pStyle w:val="ListParagraph"/>
+        <w:rPr>
+          <w:lang w:val="en-US"/>
+        </w:rPr>
+      </w:pPr>
+      <w:r>
+        <w:rPr>
+          <w:b/>
+          <w:bCs/>
+          <w:lang w:val="en-US"/>
+        </w:rPr>
+        <w:t>How to use:</w:t>
+      </w:r>
+      <w:r>
+        <w:rPr>
+          <w:lang w:val="en-US"/>
+        </w:rPr>
+        <w:t>-Here we know about the condition, so we will repeat the process until condition statement is failed</w:t>
+      </w:r>
+    </w:p>
+    <w:p>
+      <w:pPr>
+        <w:pStyle w:val="ListParagraph"/>
+        <w:rPr>
+          <w:lang w:val="en-US"/>
+        </w:rPr>
+      </w:pPr>
+      <w:r>
+        <w:rPr>
+          <w:noProof/>
+          <w:lang w:val="en-US"/>
+        </w:rPr>
+        <w:drawing>
+          <wp:inline distT="0" distB="0" distL="0" distR="0" wp14:anchorId="033C4C90" wp14:editId="3B51EDE7">
+            <wp:extent cx="5731510" cy="1704340"/>
+            <wp:effectExtent l="0" t="0" r="2540" b="0"/>
+            <wp:docPr id="441163464" name="Picture 1" descr="A computer screen with text&#10;&#10;Description automatically generated"/>
+            <wp:cNvGraphicFramePr>
+              <a:graphicFrameLocks xmlns:a="http://schemas.openxmlformats.org/drawingml/2006/main" noChangeAspect="1"/>
+            </wp:cNvGraphicFramePr>
+            <a:graphic xmlns:a="http://schemas.openxmlformats.org/drawingml/2006/main">
+              <a:graphicData uri="http://schemas.openxmlformats.org/drawingml/2006/picture">
+                <pic:pic xmlns:pic="http://schemas.openxmlformats.org/drawingml/2006/picture">
+                  <pic:nvPicPr>
+                    <pic:cNvPr id="441163464" name="Picture 1" descr="A computer screen with text&#10;&#10;Description automatically generated"/>
+                    <pic:cNvPicPr/>
+                  </pic:nvPicPr>
+                  <pic:blipFill>
+                    <a:blip r:embed="rId9"/>
+                    <a:stretch>
+                      <a:fillRect/>
+                    </a:stretch>
+                  </pic:blipFill>
+                  <pic:spPr>
+                    <a:xfrm>
+                      <a:off x="0" y="0"/>
+                      <a:ext cx="5731510" cy="1704340"/>
+                    </a:xfrm>
+                    <a:prstGeom prst="rect">
+                      <a:avLst/>
+                    </a:prstGeom>
+                  </pic:spPr>
+                </pic:pic>
+              </a:graphicData>
+            </a:graphic>
+          </wp:inline>
+        </w:drawing>
+      </w:r>
+    </w:p>
+    <w:p>
+      <w:pPr>
+        <w:pStyle w:val="ListParagraph"/>
+        <w:rPr>
+          <w:lang w:val="en-US"/>
+        </w:rPr>
+      </w:pPr>
+      <w:r>
+        <w:rPr>
+          <w:lang w:val="en-US"/>
+        </w:rPr>
+        <w:t>Below code snippet says, While condition will be exited</w:t>
+      </w:r>
+      <w:r>
+        <w:rPr>
+          <w:lang w:val="en-US"/>
+        </w:rPr>
+        <w:t xml:space="preserve"> </w:t>
+      </w:r>
+      <w:r>
+        <w:rPr>
+          <w:lang w:val="en-US"/>
+        </w:rPr>
+        <w:t>will user statement is true and used break key word</w:t>
+      </w:r>
+    </w:p>
+    <w:p>
+      <w:pPr>
+        <w:pStyle w:val="ListParagraph"/>
+        <w:rPr>
+          <w:lang w:val="en-US"/>
+        </w:rPr>
+      </w:pPr>
+    </w:p>
+    <w:p>
+      <w:pPr>
+        <w:pStyle w:val="ListParagraph"/>
+        <w:rPr>
+          <w:lang w:val="en-US"/>
+        </w:rPr>
+      </w:pPr>
+    </w:p>
+    <w:p>
+      <w:pPr>
+        <w:pStyle w:val="ListParagraph"/>
+        <w:rPr>
+          <w:lang w:val="en-US"/>
+        </w:rPr>
+      </w:pPr>
+      <w:r>
+        <w:rPr>
+          <w:noProof/>
+          <w:lang w:val="en-US"/>
+        </w:rPr>
+        <w:drawing>
+          <wp:inline distT="0" distB="0" distL="0" distR="0" wp14:anchorId="51209C99" wp14:editId="6B2476B7">
+            <wp:extent cx="5731510" cy="1433481"/>
+            <wp:effectExtent l="0" t="0" r="2540" b="0"/>
+            <wp:docPr id="736823669" name="Picture 1" descr="A screen shot of a computer code&#10;&#10;Description automatically generated"/>
+            <wp:cNvGraphicFramePr>
+              <a:graphicFrameLocks xmlns:a="http://schemas.openxmlformats.org/drawingml/2006/main" noChangeAspect="1"/>
+            </wp:cNvGraphicFramePr>
+            <a:graphic xmlns:a="http://schemas.openxmlformats.org/drawingml/2006/main">
+              <a:graphicData uri="http://schemas.openxmlformats.org/drawingml/2006/picture">
+                <pic:pic xmlns:pic="http://schemas.openxmlformats.org/drawingml/2006/picture">
+                  <pic:nvPicPr>
+                    <pic:cNvPr id="736823669" name="Picture 1" descr="A screen shot of a computer code&#10;&#10;Description automatically generated"/>
+                    <pic:cNvPicPr/>
+                  </pic:nvPicPr>
+                  <pic:blipFill>
+                    <a:blip r:embed="rId10"/>
+                    <a:stretch>
+                      <a:fillRect/>
+                    </a:stretch>
+                  </pic:blipFill>
+                  <pic:spPr>
+                    <a:xfrm>
+                      <a:off x="0" y="0"/>
+                      <a:ext cx="5743495" cy="1436479"/>
+                    </a:xfrm>
+                    <a:prstGeom prst="rect">
+                      <a:avLst/>
+                    </a:prstGeom>
+                  </pic:spPr>
+                </pic:pic>
+              </a:graphicData>
+            </a:graphic>
+          </wp:inline>
+        </w:drawing>
+      </w:r>
+    </w:p>
+    <w:p>
+      <w:pPr>
+        <w:rPr>
+          <w:b/>
+          <w:bCs/>
+          <w:lang w:val="en-US"/>
+        </w:rPr>
+      </w:pPr>
+    </w:p>
+    <w:p>
+      <w:pPr>
+        <w:rPr>
+          <w:b/>
+          <w:bCs/>
+          <w:lang w:val="en-US"/>
+        </w:rPr>
+      </w:pPr>
+    </w:p>
+    <w:p>
+      <w:pPr>
+        <w:rPr>
+          <w:b/>
+          <w:bCs/>
+          <w:lang w:val="en-US"/>
+        </w:rPr>
+      </w:pPr>
+    </w:p>
+    <w:p>
+      <w:pPr>
+        <w:rPr>
+          <w:b/>
+          <w:bCs/>
+          <w:lang w:val="en-US"/>
+        </w:rPr>
+      </w:pPr>
+      <w:r>
+        <w:rPr>
+          <w:b/>
+          <w:bCs/>
+          <w:lang w:val="en-US"/>
+        </w:rPr>
+        <w:t>Question:4</w:t>
+      </w:r>
+    </w:p>
+    <w:p>
+      <w:pPr>
+        <w:rPr>
+          <w:lang w:val="en-US"/>
+        </w:rPr>
+      </w:pPr>
+    </w:p>
+    <w:p>
+      <w:pPr>
+        <w:rPr>
+          <w:b/>
+          <w:bCs/>
+          <w:lang w:val="en-US"/>
+        </w:rPr>
+      </w:pPr>
+      <w:r>
+        <w:rPr>
+          <w:b/>
+          <w:bCs/>
+          <w:lang w:val="en-US"/>
+        </w:rPr>
+        <w:drawing>
+          <wp:inline distT="0" distB="0" distL="0" distR="0" wp14:anchorId="4D439907" wp14:editId="18481C39">
+            <wp:extent cx="5731510" cy="499745"/>
+            <wp:effectExtent l="0" t="0" r="2540" b="0"/>
+            <wp:docPr id="2099229379" name="Picture 1"/>
+            <wp:cNvGraphicFramePr>
+              <a:graphicFrameLocks xmlns:a="http://schemas.openxmlformats.org/drawingml/2006/main" noChangeAspect="1"/>
+            </wp:cNvGraphicFramePr>
+            <a:graphic xmlns:a="http://schemas.openxmlformats.org/drawingml/2006/main">
+              <a:graphicData uri="http://schemas.openxmlformats.org/drawingml/2006/picture">
+                <pic:pic xmlns:pic="http://schemas.openxmlformats.org/drawingml/2006/picture">
+                  <pic:nvPicPr>
+                    <pic:cNvPr id="2099229379" name=""/>
+                    <pic:cNvPicPr/>
+                  </pic:nvPicPr>
+                  <pic:blipFill>
+                    <a:blip r:embed="rId11"/>
+                    <a:stretch>
+                      <a:fillRect/>
+                    </a:stretch>
+                  </pic:blipFill>
+                  <pic:spPr>
+                    <a:xfrm>
+                      <a:off x="0" y="0"/>
+                      <a:ext cx="5731510" cy="499745"/>
+                    </a:xfrm>
+                    <a:prstGeom prst="rect">
+                      <a:avLst/>
+                    </a:prstGeom>
+                  </pic:spPr>
+                </pic:pic>
+              </a:graphicData>
+            </a:graphic>
+          </wp:inline>
+        </w:drawing>
+      </w:r>
+    </w:p>
+    <w:p>
+      <w:pPr>
+        <w:rPr>
+          <w:b/>
+          <w:bCs/>
+          <w:lang w:val="en-US"/>
+        </w:rPr>
+      </w:pPr>
+    </w:p>
+    <w:p>
+      <w:pPr>
+        <w:rPr>
+          <w:lang w:val="en-US"/>
+        </w:rPr>
+      </w:pPr>
+      <w:r>
+        <w:rPr>
+          <w:lang w:val="en-US"/>
+        </w:rPr>
+        <w:t>For data in list:</w:t>
+      </w:r>
+    </w:p>
+    <w:p>
+      <w:pPr>
+        <w:rPr>
+          <w:lang w:val="en-US"/>
+        </w:rPr>
+      </w:pPr>
+      <w:r>
+        <w:rPr>
+          <w:lang w:val="en-US"/>
+        </w:rPr>
+        <w:tab/>
+        <w:t>Print(data)</w:t>
+      </w:r>
+    </w:p>
+    <w:p>
+      <w:pPr>
+        <w:rPr>
+          <w:lang w:val="en-US"/>
+        </w:rPr>
+      </w:pPr>
+    </w:p>
+    <w:p>
+      <w:pPr>
+        <w:rPr>
+          <w:lang w:val="en-US"/>
+        </w:rPr>
+      </w:pPr>
+      <w:r>
+        <w:rPr>
+          <w:lang w:val="en-US"/>
+        </w:rPr>
+        <w:tab/>
+        <w:t>This will iterate the each data record in the list until it reaches the list</w:t>
+      </w:r>
+    </w:p>
+    <w:p>
+      <w:pPr>
+        <w:rPr>
+          <w:b/>
+          <w:bCs/>
+          <w:lang w:val="en-US"/>
+        </w:rPr>
+      </w:pPr>
+    </w:p>
+    <w:p>
+      <w:pPr>
+        <w:rPr>
+          <w:b/>
+          <w:bCs/>
+          <w:lang w:val="en-US"/>
+        </w:rPr>
+      </w:pPr>
+    </w:p>
+    <w:p>
+      <w:pPr>
+        <w:rPr>
+          <w:b/>
+          <w:bCs/>
+          <w:lang w:val="en-US"/>
+        </w:rPr>
+      </w:pPr>
+    </w:p>
+    <w:p>
+      <w:pPr>
+        <w:rPr>
+          <w:b/>
+          <w:bCs/>
+          <w:lang w:val="en-US"/>
+        </w:rPr>
+      </w:pPr>
+    </w:p>
+    <w:p>
+      <w:pPr>
+        <w:rPr>
+          <w:b/>
+          <w:bCs/>
+          <w:lang w:val="en-US"/>
+        </w:rPr>
+      </w:pPr>
+    </w:p>
+    <w:p>
+      <w:pPr>
+        <w:rPr>
+          <w:b/>
+          <w:bCs/>
+          <w:lang w:val="en-US"/>
+        </w:rPr>
+      </w:pPr>
+    </w:p>
+    <w:p>
+      <w:pPr>
+        <w:rPr>
+          <w:b/>
+          <w:bCs/>
+          <w:lang w:val="en-US"/>
+        </w:rPr>
+      </w:pPr>
+      <w:r>
+        <w:rPr>
+          <w:b/>
+          <w:bCs/>
+          <w:lang w:val="en-US"/>
+        </w:rPr>
+        <w:t>Question:5</w:t>
+      </w:r>
+    </w:p>
+    <w:p>
+      <w:pPr>
+        <w:rPr>
+          <w:b/>
+          <w:bCs/>
+          <w:lang w:val="en-US"/>
+        </w:rPr>
+      </w:pPr>
       <w:r>
         <w:rPr>
           <w:b/>
@@ -447,15 +990,6 @@
           <w:lang w:val="en-US"/>
         </w:rPr>
       </w:pPr>
-    </w:p>
-    <w:p>
-      <w:pPr>
-        <w:rPr>
-          <w:b/>
-          <w:bCs/>
-          <w:lang w:val="en-US"/>
-        </w:rPr>
-      </w:pPr>
       <w:r>
         <w:rPr>
           <w:b/>
@@ -495,6 +1029,7 @@
         <w:rPr>
           <w:b/>
           <w:bCs/>
+          <w:noProof/>
           <w:lang w:val="en-US"/>
         </w:rPr>
         <w:drawing>
@@ -513,7 +1048,7 @@
                     <pic:cNvPicPr/>
                   </pic:nvPicPr>
                   <pic:blipFill>
-                    <a:blip r:embed="rId9"/>
+                    <a:blip r:embed="rId12"/>
                     <a:stretch>
                       <a:fillRect/>
                     </a:stretch>
@@ -546,6 +1081,7 @@
         <w:rPr>
           <w:b/>
           <w:bCs/>
+          <w:noProof/>
           <w:lang w:val="en-US"/>
         </w:rPr>
         <w:drawing>
@@ -564,7 +1100,7 @@
                     <pic:cNvPicPr/>
                   </pic:nvPicPr>
                   <pic:blipFill>
-                    <a:blip r:embed="rId10"/>
+                    <a:blip r:embed="rId13"/>
                     <a:stretch>
                       <a:fillRect/>
                     </a:stretch>
@@ -704,6 +1240,7 @@
         <w:rPr>
           <w:b/>
           <w:bCs/>
+          <w:noProof/>
           <w:lang w:val="en-US"/>
         </w:rPr>
         <w:drawing>
@@ -722,7 +1259,7 @@
                     <pic:cNvPicPr/>
                   </pic:nvPicPr>
                   <pic:blipFill>
-                    <a:blip r:embed="rId11"/>
+                    <a:blip r:embed="rId14"/>
                     <a:stretch>
                       <a:fillRect/>
                     </a:stretch>
@@ -756,6 +1293,7 @@
         <w:rPr>
           <w:b/>
           <w:bCs/>
+          <w:noProof/>
           <w:lang w:val="en-US"/>
         </w:rPr>
         <w:drawing>
@@ -774,7 +1312,7 @@
                     <pic:cNvPicPr/>
                   </pic:nvPicPr>
                   <pic:blipFill>
-                    <a:blip r:embed="rId12"/>
+                    <a:blip r:embed="rId15"/>
                     <a:stretch>
                       <a:fillRect/>
                     </a:stretch>
@@ -817,6 +1355,7 @@
         <w:rPr>
           <w:b/>
           <w:bCs/>
+          <w:noProof/>
         </w:rPr>
         <w:drawing>
           <wp:inline distT="0" distB="0" distL="0" distR="0" wp14:anchorId="42D51058" wp14:editId="0F068861">
@@ -834,7 +1373,7 @@
                     <pic:cNvPicPr/>
                   </pic:nvPicPr>
                   <pic:blipFill>
-                    <a:blip r:embed="rId13"/>
+                    <a:blip r:embed="rId16"/>
                     <a:stretch>
                       <a:fillRect/>
                     </a:stretch>
@@ -878,6 +1417,7 @@
         <w:rPr>
           <w:b/>
           <w:bCs/>
+          <w:noProof/>
           <w:lang w:val="en-US"/>
         </w:rPr>
         <w:drawing>
@@ -896,7 +1436,7 @@
                     <pic:cNvPicPr/>
                   </pic:nvPicPr>
                   <pic:blipFill>
-                    <a:blip r:embed="rId14"/>
+                    <a:blip r:embed="rId17"/>
                     <a:stretch>
                       <a:fillRect/>
                     </a:stretch>
@@ -958,6 +1498,7 @@
         <w:rPr>
           <w:b/>
           <w:bCs/>
+          <w:noProof/>
           <w:lang w:val="en-US"/>
         </w:rPr>
         <w:drawing>
@@ -976,7 +1517,7 @@
                     <pic:cNvPicPr/>
                   </pic:nvPicPr>
                   <pic:blipFill>
-                    <a:blip r:embed="rId15"/>
+                    <a:blip r:embed="rId18"/>
                     <a:stretch>
                       <a:fillRect/>
                     </a:stretch>
@@ -1010,6 +1551,7 @@
         <w:rPr>
           <w:b/>
           <w:bCs/>
+          <w:noProof/>
           <w:lang w:val="en-US"/>
         </w:rPr>
         <w:lastRenderedPageBreak/>
@@ -1029,7 +1571,7 @@
                     <pic:cNvPicPr/>
                   </pic:nvPicPr>
                   <pic:blipFill>
-                    <a:blip r:embed="rId16"/>
+                    <a:blip r:embed="rId19"/>
                     <a:stretch>
                       <a:fillRect/>
                     </a:stretch>
@@ -1059,326 +1601,14 @@
           <w:lang w:val="en-US"/>
         </w:rPr>
       </w:pPr>
-    </w:p>
-    <w:p>
-      <w:pPr>
-        <w:pStyle w:val="ListParagraph"/>
-        <w:rPr>
-          <w:b/>
-          <w:bCs/>
-          <w:lang w:val="en-US"/>
-        </w:rPr>
-      </w:pPr>
-    </w:p>
-    <w:p>
-      <w:pPr>
-        <w:pStyle w:val="ListParagraph"/>
-        <w:rPr>
-          <w:b/>
-          <w:bCs/>
-          <w:lang w:val="en-US"/>
-        </w:rPr>
-      </w:pPr>
-    </w:p>
-    <w:p>
-      <w:pPr>
-        <w:pStyle w:val="ListParagraph"/>
-        <w:rPr>
-          <w:b/>
-          <w:bCs/>
-          <w:lang w:val="en-US"/>
-        </w:rPr>
-      </w:pPr>
-    </w:p>
-    <w:p>
-      <w:pPr>
-        <w:pStyle w:val="ListParagraph"/>
-        <w:rPr>
-          <w:b/>
-          <w:bCs/>
-          <w:lang w:val="en-US"/>
-        </w:rPr>
-      </w:pPr>
-    </w:p>
-    <w:p>
-      <w:pPr>
-        <w:pStyle w:val="ListParagraph"/>
-        <w:rPr>
-          <w:b/>
-          <w:bCs/>
-          <w:lang w:val="en-US"/>
-        </w:rPr>
-      </w:pPr>
-    </w:p>
-    <w:p>
-      <w:pPr>
-        <w:pStyle w:val="ListParagraph"/>
-        <w:rPr>
-          <w:b/>
-          <w:bCs/>
-          <w:lang w:val="en-US"/>
-        </w:rPr>
-      </w:pPr>
-    </w:p>
-    <w:p>
-      <w:pPr>
-        <w:pStyle w:val="ListParagraph"/>
-        <w:rPr>
-          <w:b/>
-          <w:bCs/>
-          <w:lang w:val="en-US"/>
-        </w:rPr>
-      </w:pPr>
-    </w:p>
-    <w:p>
-      <w:pPr>
-        <w:pStyle w:val="ListParagraph"/>
-        <w:rPr>
-          <w:b/>
-          <w:bCs/>
-          <w:lang w:val="en-US"/>
-        </w:rPr>
-      </w:pPr>
-    </w:p>
-    <w:p>
-      <w:pPr>
-        <w:pStyle w:val="ListParagraph"/>
-        <w:rPr>
-          <w:b/>
-          <w:bCs/>
-          <w:lang w:val="en-US"/>
-        </w:rPr>
-      </w:pPr>
-    </w:p>
-    <w:p>
-      <w:pPr>
-        <w:pStyle w:val="ListParagraph"/>
-        <w:rPr>
-          <w:b/>
-          <w:bCs/>
-          <w:lang w:val="en-US"/>
-        </w:rPr>
-      </w:pPr>
-    </w:p>
-    <w:p>
-      <w:pPr>
-        <w:pStyle w:val="ListParagraph"/>
-        <w:rPr>
-          <w:b/>
-          <w:bCs/>
-          <w:lang w:val="en-US"/>
-        </w:rPr>
-      </w:pPr>
-      <w:r>
-        <w:rPr>
-          <w:b/>
-          <w:bCs/>
-          <w:lang w:val="en-US"/>
-        </w:rPr>
-        <w:t>While loops:-</w:t>
-      </w:r>
-    </w:p>
-    <w:p>
-      <w:pPr>
-        <w:pStyle w:val="ListParagraph"/>
-        <w:rPr>
-          <w:lang w:val="en-US"/>
-        </w:rPr>
-      </w:pPr>
-      <w:r>
-        <w:rPr>
-          <w:b/>
-          <w:bCs/>
-          <w:lang w:val="en-US"/>
-        </w:rPr>
-        <w:t>When to use:-</w:t>
-      </w:r>
-      <w:r>
-        <w:rPr>
-          <w:lang w:val="en-US"/>
-        </w:rPr>
-        <w:t>If we don’t know how many iteration we need to do to get required solution</w:t>
-      </w:r>
-    </w:p>
-    <w:p>
-      <w:pPr>
-        <w:pStyle w:val="ListParagraph"/>
-        <w:rPr>
-          <w:lang w:val="en-US"/>
-        </w:rPr>
-      </w:pPr>
-      <w:r>
-        <w:rPr>
-          <w:b/>
-          <w:bCs/>
-          <w:lang w:val="en-US"/>
-        </w:rPr>
-        <w:t>How to use:</w:t>
-      </w:r>
-      <w:r>
-        <w:rPr>
-          <w:lang w:val="en-US"/>
-        </w:rPr>
-        <w:t>-Here we know about the condition, so we will repeat the process until condition statement is failed</w:t>
-      </w:r>
-    </w:p>
-    <w:p>
-      <w:pPr>
-        <w:pStyle w:val="ListParagraph"/>
-        <w:rPr>
-          <w:lang w:val="en-US"/>
-        </w:rPr>
-      </w:pPr>
-      <w:r>
-        <w:rPr>
-          <w:lang w:val="en-US"/>
-        </w:rPr>
-        <w:drawing>
-          <wp:inline distT="0" distB="0" distL="0" distR="0" wp14:anchorId="1C157D25" wp14:editId="6C3E4D83">
-            <wp:extent cx="5731510" cy="1704340"/>
-            <wp:effectExtent l="0" t="0" r="2540" b="0"/>
-            <wp:docPr id="441163464" name="Picture 1" descr="A computer screen with text&#10;&#10;Description automatically generated"/>
-            <wp:cNvGraphicFramePr>
-              <a:graphicFrameLocks xmlns:a="http://schemas.openxmlformats.org/drawingml/2006/main" noChangeAspect="1"/>
-            </wp:cNvGraphicFramePr>
-            <a:graphic xmlns:a="http://schemas.openxmlformats.org/drawingml/2006/main">
-              <a:graphicData uri="http://schemas.openxmlformats.org/drawingml/2006/picture">
-                <pic:pic xmlns:pic="http://schemas.openxmlformats.org/drawingml/2006/picture">
-                  <pic:nvPicPr>
-                    <pic:cNvPr id="441163464" name="Picture 1" descr="A computer screen with text&#10;&#10;Description automatically generated"/>
-                    <pic:cNvPicPr/>
-                  </pic:nvPicPr>
-                  <pic:blipFill>
-                    <a:blip r:embed="rId17"/>
-                    <a:stretch>
-                      <a:fillRect/>
-                    </a:stretch>
-                  </pic:blipFill>
-                  <pic:spPr>
-                    <a:xfrm>
-                      <a:off x="0" y="0"/>
-                      <a:ext cx="5731510" cy="1704340"/>
-                    </a:xfrm>
-                    <a:prstGeom prst="rect">
-                      <a:avLst/>
-                    </a:prstGeom>
-                  </pic:spPr>
-                </pic:pic>
-              </a:graphicData>
-            </a:graphic>
-          </wp:inline>
-        </w:drawing>
-      </w:r>
-    </w:p>
-    <w:p>
-      <w:pPr>
-        <w:pStyle w:val="ListParagraph"/>
-        <w:rPr>
-          <w:lang w:val="en-US"/>
-        </w:rPr>
-      </w:pPr>
-      <w:r>
-        <w:rPr>
-          <w:lang w:val="en-US"/>
-        </w:rPr>
-        <w:t xml:space="preserve">Below code snippet says, While condition will be </w:t>
-      </w:r>
-      <w:proofErr w:type="spellStart"/>
-      <w:r>
-        <w:rPr>
-          <w:lang w:val="en-US"/>
-        </w:rPr>
-        <w:t>exitedwill</w:t>
-      </w:r>
-      <w:proofErr w:type="spellEnd"/>
-      <w:r>
-        <w:rPr>
-          <w:lang w:val="en-US"/>
-        </w:rPr>
-        <w:t xml:space="preserve"> user statement is true and used break key word</w:t>
-      </w:r>
-    </w:p>
-    <w:p>
-      <w:pPr>
-        <w:pStyle w:val="ListParagraph"/>
-        <w:rPr>
-          <w:lang w:val="en-US"/>
-        </w:rPr>
-      </w:pPr>
-    </w:p>
-    <w:p>
-      <w:pPr>
-        <w:pStyle w:val="ListParagraph"/>
-        <w:rPr>
-          <w:lang w:val="en-US"/>
-        </w:rPr>
-      </w:pPr>
-    </w:p>
-    <w:p>
-      <w:pPr>
-        <w:pStyle w:val="ListParagraph"/>
-        <w:rPr>
-          <w:lang w:val="en-US"/>
-        </w:rPr>
-      </w:pPr>
-      <w:r>
-        <w:rPr>
-          <w:lang w:val="en-US"/>
-        </w:rPr>
-        <w:drawing>
-          <wp:inline distT="0" distB="0" distL="0" distR="0" wp14:anchorId="2BA224EE" wp14:editId="3910DDCD">
-            <wp:extent cx="5731510" cy="1433481"/>
-            <wp:effectExtent l="0" t="0" r="2540" b="0"/>
-            <wp:docPr id="736823669" name="Picture 1" descr="A screen shot of a computer code&#10;&#10;Description automatically generated"/>
-            <wp:cNvGraphicFramePr>
-              <a:graphicFrameLocks xmlns:a="http://schemas.openxmlformats.org/drawingml/2006/main" noChangeAspect="1"/>
-            </wp:cNvGraphicFramePr>
-            <a:graphic xmlns:a="http://schemas.openxmlformats.org/drawingml/2006/main">
-              <a:graphicData uri="http://schemas.openxmlformats.org/drawingml/2006/picture">
-                <pic:pic xmlns:pic="http://schemas.openxmlformats.org/drawingml/2006/picture">
-                  <pic:nvPicPr>
-                    <pic:cNvPr id="736823669" name="Picture 1" descr="A screen shot of a computer code&#10;&#10;Description automatically generated"/>
-                    <pic:cNvPicPr/>
-                  </pic:nvPicPr>
-                  <pic:blipFill>
-                    <a:blip r:embed="rId18"/>
-                    <a:stretch>
-                      <a:fillRect/>
-                    </a:stretch>
-                  </pic:blipFill>
-                  <pic:spPr>
-                    <a:xfrm>
-                      <a:off x="0" y="0"/>
-                      <a:ext cx="5743495" cy="1436479"/>
-                    </a:xfrm>
-                    <a:prstGeom prst="rect">
-                      <a:avLst/>
-                    </a:prstGeom>
-                  </pic:spPr>
-                </pic:pic>
-              </a:graphicData>
-            </a:graphic>
-          </wp:inline>
-        </w:drawing>
-      </w:r>
-    </w:p>
-    <w:p>
-      <w:pPr>
-        <w:rPr>
-          <w:b/>
-          <w:bCs/>
-          <w:lang w:val="en-US"/>
-        </w:rPr>
-      </w:pPr>
-    </w:p>
-    <w:p>
-      <w:pPr>
-        <w:rPr>
-          <w:b/>
-          <w:bCs/>
-          <w:lang w:val="en-US"/>
-        </w:rPr>
-      </w:pPr>
+      <w:r>
+        <w:rPr>
+          <w:b/>
+          <w:bCs/>
+          <w:lang w:val="en-US"/>
+        </w:rPr>
+        <w:t>Question:6</w:t>
+      </w:r>
     </w:p>
     <w:p>
       <w:pPr>
@@ -1453,6 +1683,7 @@
         <w:rPr>
           <w:b/>
           <w:bCs/>
+          <w:noProof/>
           <w:lang w:val="en-US"/>
         </w:rPr>
         <w:drawing>
@@ -1471,7 +1702,7 @@
                     <pic:cNvPicPr/>
                   </pic:nvPicPr>
                   <pic:blipFill>
-                    <a:blip r:embed="rId19"/>
+                    <a:blip r:embed="rId20"/>
                     <a:stretch>
                       <a:fillRect/>
                     </a:stretch>
@@ -1515,6 +1746,7 @@
         <w:rPr>
           <w:b/>
           <w:bCs/>
+          <w:noProof/>
           <w:lang w:val="en-US"/>
         </w:rPr>
         <w:drawing>
@@ -1533,7 +1765,7 @@
                     <pic:cNvPicPr/>
                   </pic:nvPicPr>
                   <pic:blipFill>
-                    <a:blip r:embed="rId20"/>
+                    <a:blip r:embed="rId21"/>
                     <a:stretch>
                       <a:fillRect/>
                     </a:stretch>
@@ -1659,7 +1891,6 @@
           <w:bCs/>
           <w:lang w:val="en-US"/>
         </w:rPr>
-        <w:lastRenderedPageBreak/>
         <w:t xml:space="preserve">Outputs for </w:t>
       </w:r>
       <w:proofErr w:type="spellStart"/>
@@ -1686,6 +1917,7 @@
         <w:rPr>
           <w:b/>
           <w:bCs/>
+          <w:noProof/>
           <w:lang w:val="en-US"/>
         </w:rPr>
         <w:drawing>
@@ -1704,7 +1936,7 @@
                     <pic:cNvPicPr/>
                   </pic:nvPicPr>
                   <pic:blipFill>
-                    <a:blip r:embed="rId21"/>
+                    <a:blip r:embed="rId22"/>
                     <a:stretch>
                       <a:fillRect/>
                     </a:stretch>
@@ -1738,6 +1970,7 @@
         <w:rPr>
           <w:b/>
           <w:bCs/>
+          <w:noProof/>
           <w:lang w:val="en-US"/>
         </w:rPr>
         <w:drawing>
@@ -1756,7 +1989,7 @@
                     <pic:cNvPicPr/>
                   </pic:nvPicPr>
                   <pic:blipFill>
-                    <a:blip r:embed="rId22"/>
+                    <a:blip r:embed="rId23"/>
                     <a:stretch>
                       <a:fillRect/>
                     </a:stretch>
@@ -1834,11 +2067,12 @@
       </w:pPr>
       <w:r>
         <w:rPr>
+          <w:noProof/>
           <w:lang w:val="en-US"/>
         </w:rPr>
         <w:drawing>
-          <wp:inline distT="0" distB="0" distL="0" distR="0" wp14:anchorId="47DAB088" wp14:editId="7816FA27">
-            <wp:extent cx="5731510" cy="2004060"/>
+          <wp:inline distT="0" distB="0" distL="0" distR="0" wp14:anchorId="47DAB088" wp14:editId="3A961C12">
+            <wp:extent cx="5731510" cy="1074420"/>
             <wp:effectExtent l="0" t="0" r="2540" b="0"/>
             <wp:docPr id="1206370322" name="Picture 1"/>
             <wp:cNvGraphicFramePr>
@@ -1852,7 +2086,7 @@
                     <pic:cNvPicPr/>
                   </pic:nvPicPr>
                   <pic:blipFill>
-                    <a:blip r:embed="rId23"/>
+                    <a:blip r:embed="rId24"/>
                     <a:stretch>
                       <a:fillRect/>
                     </a:stretch>
@@ -1860,7 +2094,7 @@
                   <pic:spPr>
                     <a:xfrm>
                       <a:off x="0" y="0"/>
-                      <a:ext cx="5731510" cy="2004060"/>
+                      <a:ext cx="5731510" cy="1074420"/>
                     </a:xfrm>
                     <a:prstGeom prst="rect">
                       <a:avLst/>
@@ -1882,6 +2116,7 @@
       </w:pPr>
       <w:r>
         <w:rPr>
+          <w:noProof/>
           <w:lang w:val="en-US"/>
         </w:rPr>
         <w:drawing>
@@ -1900,7 +2135,7 @@
                     <pic:cNvPicPr/>
                   </pic:nvPicPr>
                   <pic:blipFill>
-                    <a:blip r:embed="rId24"/>
+                    <a:blip r:embed="rId25"/>
                     <a:stretch>
                       <a:fillRect/>
                     </a:stretch>

</xml_diff>